<commit_message>
update WIP tech spec
</commit_message>
<xml_diff>
--- a/docs/3-final-reports/Technical Specification.docx
+++ b/docs/3-final-reports/Technical Specification.docx
@@ -218,12 +218,125 @@
       </w:r>
       <w:proofErr w:type="spellEnd"/>
     </w:p>
+    <w:p>
+      <w:pPr>
+        <w:spacing w:after="200" w:line="276" w:lineRule="auto"/>
+        <w:jc w:val="center"/>
+        <w:rPr>
+          <w:rFonts w:ascii="Arial" w:eastAsia="Calibri" w:hAnsi="Arial" w:cs="Times New Roman"/>
+          <w:sz w:val="40"/>
+          <w:szCs w:val="40"/>
+          <w:lang w:val="en-US"/>
+        </w:rPr>
+      </w:pPr>
+    </w:p>
+    <w:p>
+      <w:pPr>
+        <w:spacing w:after="200" w:line="276" w:lineRule="auto"/>
+        <w:jc w:val="center"/>
+        <w:rPr>
+          <w:rFonts w:ascii="Arial" w:eastAsia="Calibri" w:hAnsi="Arial" w:cs="Times New Roman"/>
+          <w:b/>
+          <w:bCs/>
+          <w:sz w:val="40"/>
+          <w:szCs w:val="40"/>
+          <w:lang w:val="en-US"/>
+        </w:rPr>
+      </w:pPr>
+      <w:bookmarkStart w:id="0" w:name="_Hlk97218315"/>
+      <w:r>
+        <w:rPr>
+          <w:rFonts w:ascii="Arial" w:eastAsia="Calibri" w:hAnsi="Arial" w:cs="Times New Roman"/>
+          <w:b/>
+          <w:bCs/>
+          <w:sz w:val="40"/>
+          <w:szCs w:val="40"/>
+          <w:lang w:val="en-US"/>
+        </w:rPr>
+        <w:t>Date Finished</w:t>
+      </w:r>
+    </w:p>
+    <w:p>
+      <w:pPr>
+        <w:spacing w:after="200" w:line="276" w:lineRule="auto"/>
+        <w:jc w:val="center"/>
+        <w:rPr>
+          <w:rFonts w:ascii="Arial" w:eastAsia="Calibri" w:hAnsi="Arial" w:cs="Times New Roman"/>
+          <w:sz w:val="40"/>
+          <w:szCs w:val="40"/>
+          <w:lang w:val="en-US"/>
+        </w:rPr>
+      </w:pPr>
+      <w:r>
+        <w:rPr>
+          <w:rFonts w:ascii="Arial" w:eastAsia="Calibri" w:hAnsi="Arial" w:cs="Times New Roman"/>
+          <w:sz w:val="40"/>
+          <w:szCs w:val="40"/>
+          <w:lang w:val="en-US"/>
+        </w:rPr>
+        <w:t>/03/2022</w:t>
+      </w:r>
+    </w:p>
+    <w:bookmarkEnd w:id="0"/>
     <w:p/>
     <w:p>
       <w:r>
         <w:br w:type="page"/>
       </w:r>
     </w:p>
+    <w:p>
+      <w:pPr>
+        <w:rPr>
+          <w:rFonts w:ascii="Arial" w:hAnsi="Arial" w:cs="Arial"/>
+          <w:b/>
+          <w:bCs/>
+          <w:sz w:val="36"/>
+          <w:szCs w:val="36"/>
+        </w:rPr>
+      </w:pPr>
+      <w:r>
+        <w:rPr>
+          <w:rFonts w:ascii="Arial" w:hAnsi="Arial" w:cs="Arial"/>
+          <w:b/>
+          <w:bCs/>
+          <w:sz w:val="36"/>
+          <w:szCs w:val="36"/>
+        </w:rPr>
+        <w:lastRenderedPageBreak/>
+        <w:t>C</w:t>
+      </w:r>
+      <w:r>
+        <w:rPr>
+          <w:rFonts w:ascii="Arial" w:hAnsi="Arial" w:cs="Arial"/>
+          <w:b/>
+          <w:bCs/>
+          <w:sz w:val="36"/>
+          <w:szCs w:val="36"/>
+        </w:rPr>
+        <w:t>o</w:t>
+      </w:r>
+      <w:r>
+        <w:rPr>
+          <w:rFonts w:ascii="Arial" w:hAnsi="Arial" w:cs="Arial"/>
+          <w:b/>
+          <w:bCs/>
+          <w:sz w:val="36"/>
+          <w:szCs w:val="36"/>
+        </w:rPr>
+        <w:t>ntents</w:t>
+      </w:r>
+      <w:r>
+        <w:rPr>
+          <w:rFonts w:ascii="Arial" w:hAnsi="Arial" w:cs="Arial"/>
+          <w:b/>
+          <w:bCs/>
+          <w:sz w:val="36"/>
+          <w:szCs w:val="36"/>
+        </w:rPr>
+        <w:br w:type="page"/>
+      </w:r>
+    </w:p>
+    <w:p/>
     <w:p>
       <w:pPr>
         <w:pStyle w:val="ListParagraph"/>
@@ -248,12 +361,12 @@
           <w:sz w:val="36"/>
           <w:szCs w:val="36"/>
         </w:rPr>
-        <w:lastRenderedPageBreak/>
         <w:t>Introduction</w:t>
       </w:r>
     </w:p>
     <w:p>
       <w:pPr>
+        <w:pStyle w:val="ListParagraph"/>
         <w:rPr>
           <w:rFonts w:ascii="Arial" w:hAnsi="Arial" w:cs="Arial"/>
           <w:b/>
@@ -262,13 +375,24 @@
           <w:szCs w:val="36"/>
         </w:rPr>
       </w:pPr>
-      <w:r>
-        <w:rPr>
-          <w:rFonts w:ascii="Arial" w:hAnsi="Arial" w:cs="Arial"/>
-          <w:b/>
-          <w:bCs/>
-          <w:sz w:val="36"/>
-          <w:szCs w:val="36"/>
+    </w:p>
+    <w:p>
+      <w:pPr>
+        <w:rPr>
+          <w:rFonts w:ascii="Arial" w:hAnsi="Arial" w:cs="Arial"/>
+          <w:b/>
+          <w:bCs/>
+          <w:sz w:val="32"/>
+          <w:szCs w:val="32"/>
+        </w:rPr>
+      </w:pPr>
+      <w:r>
+        <w:rPr>
+          <w:rFonts w:ascii="Arial" w:hAnsi="Arial" w:cs="Arial"/>
+          <w:b/>
+          <w:bCs/>
+          <w:sz w:val="32"/>
+          <w:szCs w:val="32"/>
         </w:rPr>
         <w:t xml:space="preserve">1.1 </w:t>
       </w:r>
@@ -277,8 +401,8 @@
           <w:rFonts w:ascii="Arial" w:hAnsi="Arial" w:cs="Arial"/>
           <w:b/>
           <w:bCs/>
-          <w:sz w:val="36"/>
-          <w:szCs w:val="36"/>
+          <w:sz w:val="32"/>
+          <w:szCs w:val="32"/>
         </w:rPr>
         <w:t>Abstract</w:t>
       </w:r>
@@ -395,18 +519,18 @@
           <w:rFonts w:ascii="Arial" w:eastAsia="Calibri" w:hAnsi="Arial" w:cs="Arial"/>
           <w:b/>
           <w:bCs/>
-          <w:sz w:val="36"/>
-          <w:szCs w:val="36"/>
-          <w:lang w:eastAsia="en-IE"/>
-        </w:rPr>
-      </w:pPr>
-      <w:r>
-        <w:rPr>
-          <w:rFonts w:ascii="Arial" w:eastAsia="Calibri" w:hAnsi="Arial" w:cs="Arial"/>
-          <w:b/>
-          <w:bCs/>
-          <w:sz w:val="36"/>
-          <w:szCs w:val="36"/>
+          <w:sz w:val="32"/>
+          <w:szCs w:val="32"/>
+          <w:lang w:eastAsia="en-IE"/>
+        </w:rPr>
+      </w:pPr>
+      <w:r>
+        <w:rPr>
+          <w:rFonts w:ascii="Arial" w:eastAsia="Calibri" w:hAnsi="Arial" w:cs="Arial"/>
+          <w:b/>
+          <w:bCs/>
+          <w:sz w:val="32"/>
+          <w:szCs w:val="32"/>
           <w:lang w:eastAsia="en-IE"/>
         </w:rPr>
         <w:t>1.</w:t>
@@ -416,8 +540,8 @@
           <w:rFonts w:ascii="Arial" w:eastAsia="Calibri" w:hAnsi="Arial" w:cs="Arial"/>
           <w:b/>
           <w:bCs/>
-          <w:sz w:val="36"/>
-          <w:szCs w:val="36"/>
+          <w:sz w:val="32"/>
+          <w:szCs w:val="32"/>
           <w:lang w:eastAsia="en-IE"/>
         </w:rPr>
         <w:t>2</w:t>
@@ -427,8 +551,8 @@
           <w:rFonts w:ascii="Arial" w:eastAsia="Calibri" w:hAnsi="Arial" w:cs="Arial"/>
           <w:b/>
           <w:bCs/>
-          <w:sz w:val="36"/>
-          <w:szCs w:val="36"/>
+          <w:sz w:val="32"/>
+          <w:szCs w:val="32"/>
           <w:lang w:eastAsia="en-IE"/>
         </w:rPr>
         <w:t xml:space="preserve"> Glossary</w:t>
@@ -447,11 +571,22 @@
       <w:r>
         <w:rPr>
           <w:rFonts w:ascii="Arial" w:eastAsia="Calibri" w:hAnsi="Arial" w:cs="Arial"/>
-          <w:sz w:val="24"/>
-          <w:szCs w:val="24"/>
-          <w:lang w:eastAsia="en-IE"/>
-        </w:rPr>
-        <w:t>Machine Vision - Machine learning is the study of computer algorithms that can improve</w:t>
+          <w:b/>
+          <w:bCs/>
+          <w:sz w:val="24"/>
+          <w:szCs w:val="24"/>
+          <w:lang w:eastAsia="en-IE"/>
+        </w:rPr>
+        <w:t>Machine Vision</w:t>
+      </w:r>
+      <w:r>
+        <w:rPr>
+          <w:rFonts w:ascii="Arial" w:eastAsia="Calibri" w:hAnsi="Arial" w:cs="Arial"/>
+          <w:sz w:val="24"/>
+          <w:szCs w:val="24"/>
+          <w:lang w:eastAsia="en-IE"/>
+        </w:rPr>
+        <w:t xml:space="preserve"> - Machine learning is the study of computer algorithms that can improve</w:t>
       </w:r>
       <w:r>
         <w:rPr>
@@ -516,11 +651,22 @@
       <w:r>
         <w:rPr>
           <w:rFonts w:ascii="Arial" w:eastAsia="Calibri" w:hAnsi="Arial" w:cs="Arial"/>
-          <w:sz w:val="24"/>
-          <w:szCs w:val="24"/>
-          <w:lang w:eastAsia="en-IE"/>
-        </w:rPr>
-        <w:t>Facial Recognition - Facial recognition system is a technology capable of matching a human face</w:t>
+          <w:b/>
+          <w:bCs/>
+          <w:sz w:val="24"/>
+          <w:szCs w:val="24"/>
+          <w:lang w:eastAsia="en-IE"/>
+        </w:rPr>
+        <w:t>Facial Recognition</w:t>
+      </w:r>
+      <w:r>
+        <w:rPr>
+          <w:rFonts w:ascii="Arial" w:eastAsia="Calibri" w:hAnsi="Arial" w:cs="Arial"/>
+          <w:sz w:val="24"/>
+          <w:szCs w:val="24"/>
+          <w:lang w:eastAsia="en-IE"/>
+        </w:rPr>
+        <w:t xml:space="preserve"> - Facial recognition system is a technology capable of matching a human face</w:t>
       </w:r>
       <w:r>
         <w:rPr>
@@ -577,17 +723,196 @@
           <w:rFonts w:ascii="Arial" w:eastAsia="Calibri" w:hAnsi="Arial" w:cs="Arial"/>
           <w:sz w:val="24"/>
           <w:szCs w:val="24"/>
-          <w:lang w:eastAsia="en-IE"/>
-        </w:rPr>
-      </w:pPr>
-      <w:r>
-        <w:rPr>
-          <w:rFonts w:ascii="Arial" w:eastAsia="Calibri" w:hAnsi="Arial" w:cs="Arial"/>
-          <w:sz w:val="24"/>
-          <w:szCs w:val="24"/>
-          <w:lang w:eastAsia="en-IE"/>
-        </w:rPr>
-        <w:t>Database - A database is an organized collection of data stored and accessed electronically from a</w:t>
+          <w:lang w:val="en-US" w:eastAsia="en-IE"/>
+        </w:rPr>
+      </w:pPr>
+      <w:r>
+        <w:rPr>
+          <w:rFonts w:ascii="Arial" w:eastAsia="Calibri" w:hAnsi="Arial" w:cs="Arial"/>
+          <w:b/>
+          <w:bCs/>
+          <w:sz w:val="24"/>
+          <w:szCs w:val="24"/>
+          <w:lang w:val="en-US" w:eastAsia="en-IE"/>
+        </w:rPr>
+        <w:t xml:space="preserve">Dataset: </w:t>
+      </w:r>
+      <w:r>
+        <w:rPr>
+          <w:rFonts w:ascii="Arial" w:eastAsia="Calibri" w:hAnsi="Arial" w:cs="Arial"/>
+          <w:sz w:val="24"/>
+          <w:szCs w:val="24"/>
+          <w:lang w:val="en-US" w:eastAsia="en-IE"/>
+        </w:rPr>
+        <w:t xml:space="preserve">A folder containing </w:t>
+      </w:r>
+      <w:proofErr w:type="gramStart"/>
+      <w:r>
+        <w:rPr>
+          <w:rFonts w:ascii="Arial" w:eastAsia="Calibri" w:hAnsi="Arial" w:cs="Arial"/>
+          <w:sz w:val="24"/>
+          <w:szCs w:val="24"/>
+          <w:lang w:val="en-US" w:eastAsia="en-IE"/>
+        </w:rPr>
+        <w:t>a number of</w:t>
+      </w:r>
+      <w:proofErr w:type="gramEnd"/>
+      <w:r>
+        <w:rPr>
+          <w:rFonts w:ascii="Arial" w:eastAsia="Calibri" w:hAnsi="Arial" w:cs="Arial"/>
+          <w:sz w:val="24"/>
+          <w:szCs w:val="24"/>
+          <w:lang w:val="en-US" w:eastAsia="en-IE"/>
+        </w:rPr>
+        <w:t xml:space="preserve"> subfolders storing the images of students and named after the relevant student.</w:t>
+      </w:r>
+    </w:p>
+    <w:p>
+      <w:pPr>
+        <w:spacing w:after="0" w:line="240" w:lineRule="auto"/>
+        <w:rPr>
+          <w:rFonts w:ascii="Arial" w:eastAsia="Calibri" w:hAnsi="Arial" w:cs="Arial"/>
+          <w:sz w:val="24"/>
+          <w:szCs w:val="24"/>
+          <w:lang w:eastAsia="en-IE"/>
+        </w:rPr>
+      </w:pPr>
+    </w:p>
+    <w:p>
+      <w:pPr>
+        <w:spacing w:after="0" w:line="240" w:lineRule="auto"/>
+        <w:rPr>
+          <w:rFonts w:ascii="Arial" w:eastAsia="Calibri" w:hAnsi="Arial" w:cs="Arial"/>
+          <w:sz w:val="24"/>
+          <w:szCs w:val="24"/>
+          <w:lang w:val="en-US" w:eastAsia="en-IE"/>
+        </w:rPr>
+      </w:pPr>
+      <w:r>
+        <w:rPr>
+          <w:rFonts w:ascii="Arial" w:eastAsia="Calibri" w:hAnsi="Arial" w:cs="Arial"/>
+          <w:b/>
+          <w:bCs/>
+          <w:sz w:val="24"/>
+          <w:szCs w:val="24"/>
+          <w:lang w:val="en-US" w:eastAsia="en-IE"/>
+        </w:rPr>
+        <w:t>GUI:</w:t>
+      </w:r>
+      <w:r>
+        <w:rPr>
+          <w:rFonts w:ascii="Arial" w:eastAsia="Calibri" w:hAnsi="Arial" w:cs="Arial"/>
+          <w:sz w:val="24"/>
+          <w:szCs w:val="24"/>
+          <w:lang w:val="en-US" w:eastAsia="en-IE"/>
+        </w:rPr>
+        <w:t xml:space="preserve"> A graphical user interface, a menu that allows the user to control the system and its functions.</w:t>
+      </w:r>
+    </w:p>
+    <w:p>
+      <w:pPr>
+        <w:spacing w:after="0" w:line="240" w:lineRule="auto"/>
+        <w:rPr>
+          <w:rFonts w:ascii="Arial" w:eastAsia="Calibri" w:hAnsi="Arial" w:cs="Arial"/>
+          <w:b/>
+          <w:bCs/>
+          <w:sz w:val="24"/>
+          <w:szCs w:val="24"/>
+          <w:lang w:val="en-US" w:eastAsia="en-IE"/>
+        </w:rPr>
+      </w:pPr>
+    </w:p>
+    <w:p>
+      <w:pPr>
+        <w:spacing w:after="0" w:line="240" w:lineRule="auto"/>
+        <w:rPr>
+          <w:rFonts w:ascii="Arial" w:eastAsia="Calibri" w:hAnsi="Arial" w:cs="Arial"/>
+          <w:sz w:val="24"/>
+          <w:szCs w:val="24"/>
+          <w:lang w:val="en-US" w:eastAsia="en-IE"/>
+        </w:rPr>
+      </w:pPr>
+      <w:r>
+        <w:rPr>
+          <w:rFonts w:ascii="Arial" w:eastAsia="Calibri" w:hAnsi="Arial" w:cs="Arial"/>
+          <w:b/>
+          <w:bCs/>
+          <w:sz w:val="24"/>
+          <w:szCs w:val="24"/>
+          <w:lang w:val="en-US" w:eastAsia="en-IE"/>
+        </w:rPr>
+        <w:t xml:space="preserve">Feature Extraction: </w:t>
+      </w:r>
+      <w:r>
+        <w:rPr>
+          <w:rFonts w:ascii="Arial" w:eastAsia="Calibri" w:hAnsi="Arial" w:cs="Arial"/>
+          <w:sz w:val="24"/>
+          <w:szCs w:val="24"/>
+          <w:lang w:val="en-US" w:eastAsia="en-IE"/>
+        </w:rPr>
+        <w:t>The process of extracting face component features (</w:t>
+      </w:r>
+      <w:proofErr w:type="gramStart"/>
+      <w:r>
+        <w:rPr>
+          <w:rFonts w:ascii="Arial" w:eastAsia="Calibri" w:hAnsi="Arial" w:cs="Arial"/>
+          <w:sz w:val="24"/>
+          <w:szCs w:val="24"/>
+          <w:lang w:val="en-US" w:eastAsia="en-IE"/>
+        </w:rPr>
+        <w:t>e.g.</w:t>
+      </w:r>
+      <w:proofErr w:type="gramEnd"/>
+      <w:r>
+        <w:rPr>
+          <w:rFonts w:ascii="Arial" w:eastAsia="Calibri" w:hAnsi="Arial" w:cs="Arial"/>
+          <w:sz w:val="24"/>
+          <w:szCs w:val="24"/>
+          <w:lang w:val="en-US" w:eastAsia="en-IE"/>
+        </w:rPr>
+        <w:t xml:space="preserve"> eyes, nose, mouth) from the image of a human face.</w:t>
+      </w:r>
+    </w:p>
+    <w:p>
+      <w:pPr>
+        <w:spacing w:after="0" w:line="240" w:lineRule="auto"/>
+        <w:rPr>
+          <w:rFonts w:ascii="Arial" w:eastAsia="Calibri" w:hAnsi="Arial" w:cs="Arial"/>
+          <w:sz w:val="24"/>
+          <w:szCs w:val="24"/>
+          <w:lang w:eastAsia="en-IE"/>
+        </w:rPr>
+      </w:pPr>
+    </w:p>
+    <w:p>
+      <w:pPr>
+        <w:spacing w:after="0" w:line="240" w:lineRule="auto"/>
+        <w:rPr>
+          <w:rFonts w:ascii="Arial" w:eastAsia="Calibri" w:hAnsi="Arial" w:cs="Arial"/>
+          <w:sz w:val="24"/>
+          <w:szCs w:val="24"/>
+          <w:lang w:eastAsia="en-IE"/>
+        </w:rPr>
+      </w:pPr>
+      <w:r>
+        <w:rPr>
+          <w:rFonts w:ascii="Arial" w:eastAsia="Calibri" w:hAnsi="Arial" w:cs="Arial"/>
+          <w:b/>
+          <w:bCs/>
+          <w:sz w:val="24"/>
+          <w:szCs w:val="24"/>
+          <w:lang w:eastAsia="en-IE"/>
+        </w:rPr>
+        <w:t>System Architecture</w:t>
+      </w:r>
+      <w:r>
+        <w:rPr>
+          <w:rFonts w:ascii="Arial" w:eastAsia="Calibri" w:hAnsi="Arial" w:cs="Arial"/>
+          <w:sz w:val="24"/>
+          <w:szCs w:val="24"/>
+          <w:lang w:eastAsia="en-IE"/>
+        </w:rPr>
+        <w:t xml:space="preserve"> - A system architecture is the conceptual model that defines the</w:t>
       </w:r>
       <w:r>
         <w:rPr>
@@ -605,69 +930,7 @@
           <w:szCs w:val="24"/>
           <w:lang w:eastAsia="en-IE"/>
         </w:rPr>
-        <w:t>computer system.</w:t>
-      </w:r>
-    </w:p>
-    <w:p>
-      <w:pPr>
-        <w:spacing w:after="0" w:line="240" w:lineRule="auto"/>
-        <w:rPr>
-          <w:rFonts w:ascii="Arial" w:eastAsia="Calibri" w:hAnsi="Arial" w:cs="Arial"/>
-          <w:sz w:val="24"/>
-          <w:szCs w:val="24"/>
-          <w:lang w:eastAsia="en-IE"/>
-        </w:rPr>
-      </w:pPr>
-    </w:p>
-    <w:p>
-      <w:pPr>
-        <w:spacing w:after="0" w:line="240" w:lineRule="auto"/>
-        <w:rPr>
-          <w:rFonts w:ascii="Arial" w:eastAsia="Calibri" w:hAnsi="Arial" w:cs="Arial"/>
-          <w:sz w:val="24"/>
-          <w:szCs w:val="24"/>
-          <w:lang w:eastAsia="en-IE"/>
-        </w:rPr>
-      </w:pPr>
-      <w:r>
-        <w:rPr>
-          <w:rFonts w:ascii="Arial" w:eastAsia="Calibri" w:hAnsi="Arial" w:cs="Arial"/>
-          <w:sz w:val="24"/>
-          <w:szCs w:val="24"/>
-          <w:lang w:eastAsia="en-IE"/>
-        </w:rPr>
-        <w:t>Use Case Scenario - A use case is a set of steps that are required to accomplish a specific task or goal.</w:t>
-      </w:r>
-    </w:p>
-    <w:p>
-      <w:pPr>
-        <w:spacing w:after="0" w:line="240" w:lineRule="auto"/>
-        <w:rPr>
-          <w:rFonts w:ascii="Arial" w:eastAsia="Calibri" w:hAnsi="Arial" w:cs="Arial"/>
-          <w:sz w:val="24"/>
-          <w:szCs w:val="24"/>
-          <w:lang w:eastAsia="en-IE"/>
-        </w:rPr>
-      </w:pPr>
-    </w:p>
-    <w:p>
-      <w:pPr>
-        <w:spacing w:after="0" w:line="240" w:lineRule="auto"/>
-        <w:rPr>
-          <w:rFonts w:ascii="Arial" w:eastAsia="Calibri" w:hAnsi="Arial" w:cs="Arial"/>
-          <w:sz w:val="24"/>
-          <w:szCs w:val="24"/>
-          <w:lang w:eastAsia="en-IE"/>
-        </w:rPr>
-      </w:pPr>
-      <w:r>
-        <w:rPr>
-          <w:rFonts w:ascii="Arial" w:eastAsia="Calibri" w:hAnsi="Arial" w:cs="Arial"/>
-          <w:sz w:val="24"/>
-          <w:szCs w:val="24"/>
-          <w:lang w:eastAsia="en-IE"/>
-        </w:rPr>
-        <w:t>GDPR guidelines - The General Data Protection Regulation 2016/679 is a regulation in EU law on</w:t>
+        <w:t>structure,</w:t>
       </w:r>
       <w:r>
         <w:rPr>
@@ -685,7 +948,58 @@
           <w:szCs w:val="24"/>
           <w:lang w:eastAsia="en-IE"/>
         </w:rPr>
-        <w:t>data protection and privacy in the European Union and the European</w:t>
+        <w:t>behaviour</w:t>
+      </w:r>
+      <w:r>
+        <w:rPr>
+          <w:rFonts w:ascii="Arial" w:eastAsia="Calibri" w:hAnsi="Arial" w:cs="Arial"/>
+          <w:sz w:val="24"/>
+          <w:szCs w:val="24"/>
+          <w:lang w:eastAsia="en-IE"/>
+        </w:rPr>
+        <w:t>, and more views of a system.</w:t>
+      </w:r>
+    </w:p>
+    <w:p>
+      <w:pPr>
+        <w:spacing w:after="0" w:line="240" w:lineRule="auto"/>
+        <w:rPr>
+          <w:rFonts w:ascii="Arial" w:eastAsia="Calibri" w:hAnsi="Arial" w:cs="Arial"/>
+          <w:sz w:val="24"/>
+          <w:szCs w:val="24"/>
+          <w:lang w:eastAsia="en-IE"/>
+        </w:rPr>
+      </w:pPr>
+    </w:p>
+    <w:p>
+      <w:pPr>
+        <w:spacing w:after="0" w:line="240" w:lineRule="auto"/>
+        <w:rPr>
+          <w:rFonts w:ascii="Arial" w:eastAsia="Calibri" w:hAnsi="Arial" w:cs="Arial"/>
+          <w:sz w:val="24"/>
+          <w:szCs w:val="24"/>
+          <w:lang w:eastAsia="en-IE"/>
+        </w:rPr>
+      </w:pPr>
+      <w:r>
+        <w:rPr>
+          <w:rFonts w:ascii="Arial" w:eastAsia="Calibri" w:hAnsi="Arial" w:cs="Arial"/>
+          <w:b/>
+          <w:bCs/>
+          <w:sz w:val="24"/>
+          <w:szCs w:val="24"/>
+          <w:lang w:eastAsia="en-IE"/>
+        </w:rPr>
+        <w:t>High Level Design (HDL)</w:t>
+      </w:r>
+      <w:r>
+        <w:rPr>
+          <w:rFonts w:ascii="Arial" w:eastAsia="Calibri" w:hAnsi="Arial" w:cs="Arial"/>
+          <w:sz w:val="24"/>
+          <w:szCs w:val="24"/>
+          <w:lang w:eastAsia="en-IE"/>
+        </w:rPr>
+        <w:t xml:space="preserve"> - Explains the architecture that would be used in the development of a</w:t>
       </w:r>
       <w:r>
         <w:rPr>
@@ -703,44 +1017,68 @@
           <w:szCs w:val="24"/>
           <w:lang w:eastAsia="en-IE"/>
         </w:rPr>
-        <w:t>Economic Area.</w:t>
-      </w:r>
-    </w:p>
-    <w:p>
-      <w:pPr>
-        <w:spacing w:after="0" w:line="240" w:lineRule="auto"/>
-        <w:rPr>
-          <w:rFonts w:ascii="Arial" w:eastAsia="Calibri" w:hAnsi="Arial" w:cs="Arial"/>
-          <w:sz w:val="24"/>
-          <w:szCs w:val="24"/>
-          <w:lang w:eastAsia="en-IE"/>
-        </w:rPr>
-      </w:pPr>
-    </w:p>
-    <w:p>
-      <w:pPr>
-        <w:spacing w:after="0" w:line="240" w:lineRule="auto"/>
-        <w:rPr>
-          <w:rFonts w:ascii="Arial" w:eastAsia="Calibri" w:hAnsi="Arial" w:cs="Arial"/>
-          <w:sz w:val="24"/>
-          <w:szCs w:val="24"/>
-          <w:lang w:eastAsia="en-IE"/>
-        </w:rPr>
-      </w:pPr>
-      <w:r>
-        <w:rPr>
-          <w:rFonts w:ascii="Arial" w:eastAsia="Calibri" w:hAnsi="Arial" w:cs="Arial"/>
-          <w:sz w:val="24"/>
-          <w:szCs w:val="24"/>
-          <w:lang w:eastAsia="en-IE"/>
-        </w:rPr>
-        <w:t>System Architecture - A system architecture is the conceptual model that defines the</w:t>
-      </w:r>
-      <w:r>
-        <w:rPr>
-          <w:rFonts w:ascii="Arial" w:eastAsia="Calibri" w:hAnsi="Arial" w:cs="Arial"/>
-          <w:sz w:val="24"/>
-          <w:szCs w:val="24"/>
+        <w:t>system. Provides an overview of the system identifying the main components of the system</w:t>
+      </w:r>
+      <w:r>
+        <w:rPr>
+          <w:rFonts w:ascii="Arial" w:eastAsia="Calibri" w:hAnsi="Arial" w:cs="Arial"/>
+          <w:sz w:val="24"/>
+          <w:szCs w:val="24"/>
+          <w:lang w:eastAsia="en-IE"/>
+        </w:rPr>
+        <w:cr/>
+      </w:r>
+    </w:p>
+    <w:p>
+      <w:pPr>
+        <w:spacing w:after="0" w:line="240" w:lineRule="auto"/>
+        <w:rPr>
+          <w:rFonts w:ascii="Calibri" w:eastAsia="Calibri" w:hAnsi="Calibri" w:cs="Calibri"/>
+          <w:sz w:val="24"/>
+          <w:szCs w:val="24"/>
+          <w:lang w:eastAsia="en-IE"/>
+        </w:rPr>
+      </w:pPr>
+    </w:p>
+    <w:p>
+      <w:pPr>
+        <w:spacing w:after="0" w:line="240" w:lineRule="auto"/>
+        <w:rPr>
+          <w:rFonts w:ascii="Arial" w:eastAsia="Calibri" w:hAnsi="Arial" w:cs="Arial"/>
+          <w:sz w:val="20"/>
+          <w:szCs w:val="20"/>
+          <w:lang w:eastAsia="en-IE"/>
+        </w:rPr>
+      </w:pPr>
+      <w:r>
+        <w:rPr>
+          <w:rFonts w:ascii="Arial" w:eastAsia="Calibri" w:hAnsi="Arial" w:cs="Arial"/>
+          <w:b/>
+          <w:bCs/>
+          <w:sz w:val="32"/>
+          <w:szCs w:val="32"/>
+          <w:lang w:eastAsia="en-IE"/>
+        </w:rPr>
+        <w:t>1.</w:t>
+      </w:r>
+      <w:r>
+        <w:rPr>
+          <w:rFonts w:ascii="Arial" w:eastAsia="Calibri" w:hAnsi="Arial" w:cs="Arial"/>
+          <w:b/>
+          <w:bCs/>
+          <w:sz w:val="32"/>
+          <w:szCs w:val="32"/>
+          <w:lang w:eastAsia="en-IE"/>
+        </w:rPr>
+        <w:t>2</w:t>
+      </w:r>
+      <w:r>
+        <w:rPr>
+          <w:rFonts w:ascii="Arial" w:eastAsia="Calibri" w:hAnsi="Arial" w:cs="Arial"/>
+          <w:b/>
+          <w:bCs/>
+          <w:sz w:val="32"/>
+          <w:szCs w:val="32"/>
           <w:lang w:eastAsia="en-IE"/>
         </w:rPr>
         <w:t xml:space="preserve"> </w:t>
@@ -748,17 +1086,42 @@
       <w:r>
         <w:rPr>
           <w:rFonts w:ascii="Arial" w:eastAsia="Calibri" w:hAnsi="Arial" w:cs="Arial"/>
-          <w:sz w:val="24"/>
-          <w:szCs w:val="24"/>
-          <w:lang w:eastAsia="en-IE"/>
-        </w:rPr>
-        <w:t>structure,</w:t>
-      </w:r>
-      <w:r>
-        <w:rPr>
-          <w:rFonts w:ascii="Arial" w:eastAsia="Calibri" w:hAnsi="Arial" w:cs="Arial"/>
-          <w:sz w:val="24"/>
-          <w:szCs w:val="24"/>
+          <w:b/>
+          <w:bCs/>
+          <w:sz w:val="32"/>
+          <w:szCs w:val="32"/>
+          <w:lang w:eastAsia="en-IE"/>
+        </w:rPr>
+        <w:t>Overview/motivation</w:t>
+      </w:r>
+    </w:p>
+    <w:p>
+      <w:pPr>
+        <w:spacing w:after="0" w:line="240" w:lineRule="auto"/>
+        <w:rPr>
+          <w:rFonts w:ascii="Arial" w:eastAsia="Calibri" w:hAnsi="Arial" w:cs="Arial"/>
+          <w:lang w:eastAsia="en-IE"/>
+        </w:rPr>
+      </w:pPr>
+      <w:r>
+        <w:rPr>
+          <w:rFonts w:ascii="Arial" w:eastAsia="Calibri" w:hAnsi="Arial" w:cs="Arial"/>
+          <w:lang w:eastAsia="en-IE"/>
+        </w:rPr>
+        <w:t xml:space="preserve">Our motivation to undertake this </w:t>
+      </w:r>
+      <w:proofErr w:type="gramStart"/>
+      <w:r>
+        <w:rPr>
+          <w:rFonts w:ascii="Arial" w:eastAsia="Calibri" w:hAnsi="Arial" w:cs="Arial"/>
+          <w:lang w:eastAsia="en-IE"/>
+        </w:rPr>
+        <w:t>particular project</w:t>
+      </w:r>
+      <w:proofErr w:type="gramEnd"/>
+      <w:r>
+        <w:rPr>
+          <w:rFonts w:ascii="Arial" w:eastAsia="Calibri" w:hAnsi="Arial" w:cs="Arial"/>
           <w:lang w:eastAsia="en-IE"/>
         </w:rPr>
         <w:t xml:space="preserve"> </w:t>
@@ -766,136 +1129,97 @@
       <w:r>
         <w:rPr>
           <w:rFonts w:ascii="Arial" w:eastAsia="Calibri" w:hAnsi="Arial" w:cs="Arial"/>
-          <w:sz w:val="24"/>
-          <w:szCs w:val="24"/>
-          <w:lang w:eastAsia="en-IE"/>
-        </w:rPr>
-        <w:t>behaviour</w:t>
-      </w:r>
-      <w:r>
-        <w:rPr>
-          <w:rFonts w:ascii="Arial" w:eastAsia="Calibri" w:hAnsi="Arial" w:cs="Arial"/>
-          <w:sz w:val="24"/>
-          <w:szCs w:val="24"/>
-          <w:lang w:eastAsia="en-IE"/>
-        </w:rPr>
-        <w:t>, and more views of a system.</w:t>
-      </w:r>
-    </w:p>
-    <w:p>
-      <w:pPr>
-        <w:spacing w:after="0" w:line="240" w:lineRule="auto"/>
-        <w:rPr>
-          <w:rFonts w:ascii="Arial" w:eastAsia="Calibri" w:hAnsi="Arial" w:cs="Arial"/>
-          <w:sz w:val="24"/>
-          <w:szCs w:val="24"/>
-          <w:lang w:eastAsia="en-IE"/>
-        </w:rPr>
-      </w:pPr>
-    </w:p>
-    <w:p>
-      <w:pPr>
-        <w:spacing w:after="0" w:line="240" w:lineRule="auto"/>
-        <w:rPr>
-          <w:rFonts w:ascii="Arial" w:eastAsia="Calibri" w:hAnsi="Arial" w:cs="Arial"/>
-          <w:sz w:val="24"/>
-          <w:szCs w:val="24"/>
-          <w:lang w:eastAsia="en-IE"/>
-        </w:rPr>
-      </w:pPr>
-      <w:r>
-        <w:rPr>
-          <w:rFonts w:ascii="Arial" w:eastAsia="Calibri" w:hAnsi="Arial" w:cs="Arial"/>
-          <w:sz w:val="24"/>
-          <w:szCs w:val="24"/>
-          <w:lang w:eastAsia="en-IE"/>
-        </w:rPr>
-        <w:t>High Level Design (HDL) - Explains the architecture that would be used in the development of a</w:t>
-      </w:r>
-      <w:r>
-        <w:rPr>
-          <w:rFonts w:ascii="Arial" w:eastAsia="Calibri" w:hAnsi="Arial" w:cs="Arial"/>
-          <w:sz w:val="24"/>
-          <w:szCs w:val="24"/>
-          <w:lang w:eastAsia="en-IE"/>
-        </w:rPr>
-        <w:t xml:space="preserve"> </w:t>
-      </w:r>
-      <w:r>
-        <w:rPr>
-          <w:rFonts w:ascii="Arial" w:eastAsia="Calibri" w:hAnsi="Arial" w:cs="Arial"/>
-          <w:sz w:val="24"/>
-          <w:szCs w:val="24"/>
-          <w:lang w:eastAsia="en-IE"/>
-        </w:rPr>
-        <w:t>system. Provides an overview of the system identifying the main components of the system</w:t>
-      </w:r>
-      <w:r>
-        <w:rPr>
-          <w:rFonts w:ascii="Arial" w:eastAsia="Calibri" w:hAnsi="Arial" w:cs="Arial"/>
-          <w:sz w:val="24"/>
-          <w:szCs w:val="24"/>
-          <w:lang w:eastAsia="en-IE"/>
-        </w:rPr>
-        <w:cr/>
-      </w:r>
-    </w:p>
-    <w:p>
-      <w:pPr>
-        <w:spacing w:after="0" w:line="240" w:lineRule="auto"/>
-        <w:rPr>
-          <w:rFonts w:ascii="Calibri" w:eastAsia="Calibri" w:hAnsi="Calibri" w:cs="Calibri"/>
-          <w:sz w:val="24"/>
-          <w:szCs w:val="24"/>
-          <w:lang w:eastAsia="en-IE"/>
-        </w:rPr>
-      </w:pPr>
-    </w:p>
-    <w:p>
-      <w:pPr>
-        <w:spacing w:after="0" w:line="240" w:lineRule="auto"/>
-        <w:rPr>
-          <w:rFonts w:ascii="Arial" w:eastAsia="Calibri" w:hAnsi="Arial" w:cs="Arial"/>
-          <w:lang w:eastAsia="en-IE"/>
-        </w:rPr>
-      </w:pPr>
-      <w:r>
-        <w:rPr>
-          <w:rFonts w:ascii="Arial" w:eastAsia="Calibri" w:hAnsi="Arial" w:cs="Arial"/>
-          <w:b/>
-          <w:bCs/>
-          <w:sz w:val="36"/>
-          <w:szCs w:val="36"/>
-          <w:lang w:eastAsia="en-IE"/>
-        </w:rPr>
-        <w:t xml:space="preserve">1.3 </w:t>
-      </w:r>
-      <w:r>
-        <w:rPr>
-          <w:rFonts w:ascii="Arial" w:eastAsia="Calibri" w:hAnsi="Arial" w:cs="Arial"/>
-          <w:b/>
-          <w:bCs/>
-          <w:sz w:val="36"/>
-          <w:szCs w:val="36"/>
-          <w:lang w:eastAsia="en-IE"/>
-        </w:rPr>
-        <w:t>Overview/motivation</w:t>
-      </w:r>
-    </w:p>
-    <w:p>
-      <w:pPr>
-        <w:spacing w:after="0" w:line="240" w:lineRule="auto"/>
-        <w:rPr>
-          <w:rFonts w:ascii="Arial" w:eastAsia="Calibri" w:hAnsi="Arial" w:cs="Arial"/>
-          <w:lang w:eastAsia="en-IE"/>
-        </w:rPr>
-      </w:pPr>
-      <w:r>
-        <w:rPr>
-          <w:rFonts w:ascii="Arial" w:eastAsia="Calibri" w:hAnsi="Arial" w:cs="Arial"/>
-          <w:lang w:eastAsia="en-IE"/>
-        </w:rPr>
-        <w:t xml:space="preserve">Our motivation to undertake this </w:t>
+          <w:lang w:eastAsia="en-IE"/>
+        </w:rPr>
+        <w:t>came about through our research of potential project ideas earlier in the</w:t>
+      </w:r>
+      <w:r>
+        <w:rPr>
+          <w:rFonts w:ascii="Arial" w:eastAsia="Calibri" w:hAnsi="Arial" w:cs="Arial"/>
+          <w:lang w:eastAsia="en-IE"/>
+        </w:rPr>
+        <w:t xml:space="preserve"> academic</w:t>
+      </w:r>
+      <w:r>
+        <w:rPr>
+          <w:rFonts w:ascii="Arial" w:eastAsia="Calibri" w:hAnsi="Arial" w:cs="Arial"/>
+          <w:lang w:eastAsia="en-IE"/>
+        </w:rPr>
+        <w:t xml:space="preserve"> year. While neither of us had a particular project or technology that we had our heart set on, after some research we both agreed that machine vision and facial recognition were technologies that appealed to both of us as it was something we both found interesting</w:t>
+      </w:r>
+      <w:r>
+        <w:rPr>
+          <w:rFonts w:ascii="Arial" w:eastAsia="Calibri" w:hAnsi="Arial" w:cs="Arial"/>
+          <w:lang w:eastAsia="en-IE"/>
+        </w:rPr>
+        <w:t xml:space="preserve">, we </w:t>
+      </w:r>
+      <w:r>
+        <w:rPr>
+          <w:rFonts w:ascii="Arial" w:eastAsia="Calibri" w:hAnsi="Arial" w:cs="Arial"/>
+          <w:lang w:eastAsia="en-IE"/>
+        </w:rPr>
+        <w:t xml:space="preserve">felt </w:t>
+      </w:r>
+      <w:r>
+        <w:rPr>
+          <w:rFonts w:ascii="Arial" w:eastAsia="Calibri" w:hAnsi="Arial" w:cs="Arial"/>
+          <w:lang w:eastAsia="en-IE"/>
+        </w:rPr>
+        <w:t xml:space="preserve">it </w:t>
+      </w:r>
+      <w:r>
+        <w:rPr>
+          <w:rFonts w:ascii="Arial" w:eastAsia="Calibri" w:hAnsi="Arial" w:cs="Arial"/>
+          <w:lang w:eastAsia="en-IE"/>
+        </w:rPr>
+        <w:t xml:space="preserve">would be </w:t>
+      </w:r>
+      <w:r>
+        <w:rPr>
+          <w:rFonts w:ascii="Arial" w:eastAsia="Calibri" w:hAnsi="Arial" w:cs="Arial"/>
+          <w:lang w:eastAsia="en-IE"/>
+        </w:rPr>
+        <w:t xml:space="preserve">a </w:t>
+      </w:r>
+      <w:r>
+        <w:rPr>
+          <w:rFonts w:ascii="Arial" w:eastAsia="Calibri" w:hAnsi="Arial" w:cs="Arial"/>
+          <w:lang w:eastAsia="en-IE"/>
+        </w:rPr>
+        <w:t>chall</w:t>
+      </w:r>
+      <w:r>
+        <w:rPr>
+          <w:rFonts w:ascii="Arial" w:eastAsia="Calibri" w:hAnsi="Arial" w:cs="Arial"/>
+          <w:lang w:eastAsia="en-IE"/>
+        </w:rPr>
+        <w:t>enge to us, as well as the fact that it’s a relevant topic in the current technical landscape.</w:t>
+      </w:r>
+    </w:p>
+    <w:p>
+      <w:pPr>
+        <w:spacing w:after="0" w:line="240" w:lineRule="auto"/>
+        <w:rPr>
+          <w:rFonts w:ascii="Arial" w:eastAsia="Calibri" w:hAnsi="Arial" w:cs="Arial"/>
+          <w:lang w:eastAsia="en-IE"/>
+        </w:rPr>
+      </w:pPr>
+    </w:p>
+    <w:p>
+      <w:pPr>
+        <w:spacing w:after="0" w:line="240" w:lineRule="auto"/>
+        <w:rPr>
+          <w:rFonts w:ascii="Arial" w:eastAsia="Calibri" w:hAnsi="Arial" w:cs="Arial"/>
+          <w:lang w:eastAsia="en-IE"/>
+        </w:rPr>
+      </w:pPr>
+      <w:r>
+        <w:rPr>
+          <w:rFonts w:ascii="Arial" w:eastAsia="Calibri" w:hAnsi="Arial" w:cs="Arial"/>
+          <w:lang w:eastAsia="en-IE"/>
+        </w:rPr>
+        <w:t xml:space="preserve">We found that this project had practical applications that could be used outside of academia which made the project </w:t>
       </w:r>
       <w:proofErr w:type="gramStart"/>
       <w:r>
@@ -903,7 +1227,7 @@
           <w:rFonts w:ascii="Arial" w:eastAsia="Calibri" w:hAnsi="Arial" w:cs="Arial"/>
           <w:lang w:eastAsia="en-IE"/>
         </w:rPr>
-        <w:t>particular project</w:t>
+        <w:t>all the more</w:t>
       </w:r>
       <w:proofErr w:type="gramEnd"/>
       <w:r>
@@ -911,118 +1235,7 @@
           <w:rFonts w:ascii="Arial" w:eastAsia="Calibri" w:hAnsi="Arial" w:cs="Arial"/>
           <w:lang w:eastAsia="en-IE"/>
         </w:rPr>
-        <w:t xml:space="preserve"> </w:t>
-      </w:r>
-      <w:r>
-        <w:rPr>
-          <w:rFonts w:ascii="Arial" w:eastAsia="Calibri" w:hAnsi="Arial" w:cs="Arial"/>
-          <w:lang w:eastAsia="en-IE"/>
-        </w:rPr>
-        <w:t>came about through our research of potential project ideas earlier in the</w:t>
-      </w:r>
-      <w:r>
-        <w:rPr>
-          <w:rFonts w:ascii="Arial" w:eastAsia="Calibri" w:hAnsi="Arial" w:cs="Arial"/>
-          <w:lang w:eastAsia="en-IE"/>
-        </w:rPr>
-        <w:t xml:space="preserve"> academic</w:t>
-      </w:r>
-      <w:r>
-        <w:rPr>
-          <w:rFonts w:ascii="Arial" w:eastAsia="Calibri" w:hAnsi="Arial" w:cs="Arial"/>
-          <w:lang w:eastAsia="en-IE"/>
-        </w:rPr>
-        <w:t xml:space="preserve"> year. While neither of us had a particular project or technology that we had our heart set on, after some research we both agreed that machine vision and facial recognition were technologies that appealed to both of us as it was something we both found interesting</w:t>
-      </w:r>
-      <w:r>
-        <w:rPr>
-          <w:rFonts w:ascii="Arial" w:eastAsia="Calibri" w:hAnsi="Arial" w:cs="Arial"/>
-          <w:lang w:eastAsia="en-IE"/>
-        </w:rPr>
-        <w:t xml:space="preserve">, we </w:t>
-      </w:r>
-      <w:r>
-        <w:rPr>
-          <w:rFonts w:ascii="Arial" w:eastAsia="Calibri" w:hAnsi="Arial" w:cs="Arial"/>
-          <w:lang w:eastAsia="en-IE"/>
-        </w:rPr>
-        <w:t xml:space="preserve">felt </w:t>
-      </w:r>
-      <w:r>
-        <w:rPr>
-          <w:rFonts w:ascii="Arial" w:eastAsia="Calibri" w:hAnsi="Arial" w:cs="Arial"/>
-          <w:lang w:eastAsia="en-IE"/>
-        </w:rPr>
-        <w:t xml:space="preserve">it </w:t>
-      </w:r>
-      <w:r>
-        <w:rPr>
-          <w:rFonts w:ascii="Arial" w:eastAsia="Calibri" w:hAnsi="Arial" w:cs="Arial"/>
-          <w:lang w:eastAsia="en-IE"/>
-        </w:rPr>
-        <w:t xml:space="preserve">would be </w:t>
-      </w:r>
-      <w:r>
-        <w:rPr>
-          <w:rFonts w:ascii="Arial" w:eastAsia="Calibri" w:hAnsi="Arial" w:cs="Arial"/>
-          <w:lang w:eastAsia="en-IE"/>
-        </w:rPr>
-        <w:t xml:space="preserve">a </w:t>
-      </w:r>
-      <w:r>
-        <w:rPr>
-          <w:rFonts w:ascii="Arial" w:eastAsia="Calibri" w:hAnsi="Arial" w:cs="Arial"/>
-          <w:lang w:eastAsia="en-IE"/>
-        </w:rPr>
-        <w:t>chall</w:t>
-      </w:r>
-      <w:r>
-        <w:rPr>
-          <w:rFonts w:ascii="Arial" w:eastAsia="Calibri" w:hAnsi="Arial" w:cs="Arial"/>
-          <w:lang w:eastAsia="en-IE"/>
-        </w:rPr>
-        <w:t>enge to us, as well as the fact that it’s a relevant topic in the current technical landscape.</w:t>
-      </w:r>
-    </w:p>
-    <w:p>
-      <w:pPr>
-        <w:spacing w:after="0" w:line="240" w:lineRule="auto"/>
-        <w:rPr>
-          <w:rFonts w:ascii="Arial" w:eastAsia="Calibri" w:hAnsi="Arial" w:cs="Arial"/>
-          <w:lang w:eastAsia="en-IE"/>
-        </w:rPr>
-      </w:pPr>
-    </w:p>
-    <w:p>
-      <w:pPr>
-        <w:spacing w:after="0" w:line="240" w:lineRule="auto"/>
-        <w:rPr>
-          <w:rFonts w:ascii="Arial" w:eastAsia="Calibri" w:hAnsi="Arial" w:cs="Arial"/>
-          <w:lang w:eastAsia="en-IE"/>
-        </w:rPr>
-      </w:pPr>
-      <w:r>
-        <w:rPr>
-          <w:rFonts w:ascii="Arial" w:eastAsia="Calibri" w:hAnsi="Arial" w:cs="Arial"/>
-          <w:lang w:eastAsia="en-IE"/>
-        </w:rPr>
-        <w:t xml:space="preserve">We found that this project had practical applications that could be used outside of academia which made the project </w:t>
-      </w:r>
-      <w:proofErr w:type="gramStart"/>
-      <w:r>
-        <w:rPr>
-          <w:rFonts w:ascii="Arial" w:eastAsia="Calibri" w:hAnsi="Arial" w:cs="Arial"/>
-          <w:lang w:eastAsia="en-IE"/>
-        </w:rPr>
-        <w:t>all the more</w:t>
-      </w:r>
-      <w:proofErr w:type="gramEnd"/>
-      <w:r>
-        <w:rPr>
-          <w:rFonts w:ascii="Arial" w:eastAsia="Calibri" w:hAnsi="Arial" w:cs="Arial"/>
-          <w:lang w:eastAsia="en-IE"/>
-        </w:rPr>
-        <w:t xml:space="preserve"> interesting to us. Many institutions and organisations can always make use of facial recognition software to take attendance in classes or meetings etc. Additionally, with the prevalent threat of COVID19 the use of machine vision </w:t>
+        <w:t xml:space="preserve"> interesting to us. Many institutions and organisations can always make use of facial recognition software to take attendance in classes or </w:t>
       </w:r>
       <w:r>
         <w:rPr>
@@ -1030,7 +1243,7 @@
           <w:lang w:eastAsia="en-IE"/>
         </w:rPr>
         <w:lastRenderedPageBreak/>
-        <w:t>could assist organisations with ensuring compliance to the face mask rules set by the government.</w:t>
+        <w:t>meetings etc. Additionally, with the prevalent threat of COVID19 the use of machine vision could assist organisations with ensuring compliance to the face mask rules set by the government.</w:t>
       </w:r>
     </w:p>
     <w:p>
@@ -1088,9 +1301,477 @@
     </w:p>
     <w:p>
       <w:pPr>
-        <w:spacing w:after="0" w:line="240" w:lineRule="auto"/>
-        <w:rPr>
-          <w:rFonts w:ascii="Arial" w:eastAsia="Calibri" w:hAnsi="Arial" w:cs="Arial"/>
+        <w:pStyle w:val="ListParagraph"/>
+        <w:spacing w:after="0" w:line="240" w:lineRule="auto"/>
+        <w:rPr>
+          <w:rFonts w:ascii="Arial" w:eastAsia="Calibri" w:hAnsi="Arial" w:cs="Arial"/>
+          <w:b/>
+          <w:bCs/>
+          <w:sz w:val="36"/>
+          <w:szCs w:val="36"/>
+          <w:lang w:eastAsia="en-IE"/>
+        </w:rPr>
+      </w:pPr>
+    </w:p>
+    <w:p>
+      <w:pPr>
+        <w:pStyle w:val="ListParagraph"/>
+        <w:numPr>
+          <w:ilvl w:val="1"/>
+          <w:numId w:val="2"/>
+        </w:numPr>
+        <w:spacing w:after="0" w:line="240" w:lineRule="auto"/>
+        <w:rPr>
+          <w:rFonts w:ascii="Arial" w:eastAsia="Calibri" w:hAnsi="Arial" w:cs="Arial"/>
+          <w:b/>
+          <w:bCs/>
+          <w:sz w:val="32"/>
+          <w:szCs w:val="32"/>
+          <w:lang w:eastAsia="en-IE"/>
+        </w:rPr>
+      </w:pPr>
+      <w:r>
+        <w:rPr>
+          <w:rFonts w:ascii="Arial" w:eastAsia="Calibri" w:hAnsi="Arial" w:cs="Arial"/>
+          <w:b/>
+          <w:bCs/>
+          <w:sz w:val="32"/>
+          <w:szCs w:val="32"/>
+          <w:lang w:eastAsia="en-IE"/>
+        </w:rPr>
+        <w:t>High Level Design (HLD) Description</w:t>
+      </w:r>
+    </w:p>
+    <w:p>
+      <w:pPr>
+        <w:pStyle w:val="ListBullet"/>
+        <w:spacing w:line="276" w:lineRule="auto"/>
+        <w:rPr>
+          <w:lang w:eastAsia="en-IE"/>
+        </w:rPr>
+      </w:pPr>
+      <w:r>
+        <w:rPr>
+          <w:rFonts w:ascii="Arial" w:hAnsi="Arial" w:cs="Arial"/>
+          <w:lang w:eastAsia="en-IE"/>
+        </w:rPr>
+        <w:t>Lecturer runs the application GUI.</w:t>
+      </w:r>
+    </w:p>
+    <w:p>
+      <w:pPr>
+        <w:pStyle w:val="ListBullet"/>
+        <w:spacing w:line="276" w:lineRule="auto"/>
+        <w:rPr>
+          <w:rFonts w:ascii="Arial" w:hAnsi="Arial" w:cs="Arial"/>
+          <w:lang w:eastAsia="en-IE"/>
+        </w:rPr>
+      </w:pPr>
+      <w:r>
+        <w:rPr>
+          <w:rFonts w:ascii="Arial" w:hAnsi="Arial" w:cs="Arial"/>
+          <w:lang w:eastAsia="en-IE"/>
+        </w:rPr>
+        <w:t xml:space="preserve">The students </w:t>
+      </w:r>
+      <w:r>
+        <w:rPr>
+          <w:rFonts w:ascii="Arial" w:hAnsi="Arial" w:cs="Arial"/>
+          <w:lang w:eastAsia="en-IE"/>
+        </w:rPr>
+        <w:t xml:space="preserve">first and last </w:t>
+      </w:r>
+      <w:r>
+        <w:rPr>
+          <w:rFonts w:ascii="Arial" w:hAnsi="Arial" w:cs="Arial"/>
+          <w:lang w:eastAsia="en-IE"/>
+        </w:rPr>
+        <w:t>name</w:t>
+      </w:r>
+      <w:r>
+        <w:rPr>
+          <w:rFonts w:ascii="Arial" w:hAnsi="Arial" w:cs="Arial"/>
+          <w:lang w:eastAsia="en-IE"/>
+        </w:rPr>
+        <w:t xml:space="preserve"> are </w:t>
+      </w:r>
+      <w:proofErr w:type="gramStart"/>
+      <w:r>
+        <w:rPr>
+          <w:rFonts w:ascii="Arial" w:hAnsi="Arial" w:cs="Arial"/>
+          <w:lang w:eastAsia="en-IE"/>
+        </w:rPr>
+        <w:t>entered</w:t>
+      </w:r>
+      <w:proofErr w:type="gramEnd"/>
+      <w:r>
+        <w:rPr>
+          <w:rFonts w:ascii="Arial" w:hAnsi="Arial" w:cs="Arial"/>
+          <w:lang w:eastAsia="en-IE"/>
+        </w:rPr>
+        <w:t xml:space="preserve"> and dataset generator function is run,</w:t>
+      </w:r>
+      <w:r>
+        <w:rPr>
+          <w:rFonts w:ascii="Arial" w:hAnsi="Arial" w:cs="Arial"/>
+          <w:lang w:eastAsia="en-IE"/>
+        </w:rPr>
+        <w:t xml:space="preserve"> </w:t>
+      </w:r>
+      <w:r>
+        <w:rPr>
+          <w:rFonts w:ascii="Arial" w:hAnsi="Arial" w:cs="Arial"/>
+          <w:lang w:eastAsia="en-IE"/>
+        </w:rPr>
+        <w:t xml:space="preserve">capturing images of their </w:t>
+      </w:r>
+      <w:r>
+        <w:rPr>
+          <w:rFonts w:ascii="Arial" w:hAnsi="Arial" w:cs="Arial"/>
+          <w:lang w:eastAsia="en-IE"/>
+        </w:rPr>
+        <w:t xml:space="preserve">face </w:t>
+      </w:r>
+      <w:r>
+        <w:rPr>
+          <w:rFonts w:ascii="Arial" w:hAnsi="Arial" w:cs="Arial"/>
+          <w:lang w:eastAsia="en-IE"/>
+        </w:rPr>
+        <w:t xml:space="preserve">which are </w:t>
+      </w:r>
+      <w:r>
+        <w:rPr>
+          <w:rFonts w:ascii="Arial" w:hAnsi="Arial" w:cs="Arial"/>
+          <w:lang w:eastAsia="en-IE"/>
+        </w:rPr>
+        <w:t>entered in a database.</w:t>
+      </w:r>
+    </w:p>
+    <w:p>
+      <w:pPr>
+        <w:pStyle w:val="ListBullet"/>
+        <w:spacing w:line="276" w:lineRule="auto"/>
+        <w:rPr>
+          <w:rFonts w:ascii="Arial" w:hAnsi="Arial" w:cs="Arial"/>
+          <w:lang w:val="en-US" w:eastAsia="en-IE"/>
+        </w:rPr>
+      </w:pPr>
+      <w:r>
+        <w:rPr>
+          <w:rFonts w:ascii="Arial" w:hAnsi="Arial" w:cs="Arial"/>
+          <w:lang w:eastAsia="en-IE"/>
+        </w:rPr>
+        <w:t xml:space="preserve">Lecturer runs feature extraction </w:t>
+      </w:r>
+      <w:r>
+        <w:rPr>
+          <w:rFonts w:ascii="Arial" w:hAnsi="Arial" w:cs="Arial"/>
+          <w:lang w:eastAsia="en-IE"/>
+        </w:rPr>
+        <w:t>function</w:t>
+      </w:r>
+      <w:r>
+        <w:rPr>
+          <w:rFonts w:ascii="Arial" w:hAnsi="Arial" w:cs="Arial"/>
+          <w:lang w:eastAsia="en-IE"/>
+        </w:rPr>
+        <w:t xml:space="preserve"> which </w:t>
+      </w:r>
+      <w:r>
+        <w:rPr>
+          <w:rFonts w:ascii="Arial" w:hAnsi="Arial" w:cs="Arial"/>
+          <w:lang w:val="en-US" w:eastAsia="en-IE"/>
+        </w:rPr>
+        <w:t>c</w:t>
+      </w:r>
+      <w:r>
+        <w:rPr>
+          <w:rFonts w:ascii="Arial" w:hAnsi="Arial" w:cs="Arial"/>
+          <w:lang w:val="en-US" w:eastAsia="en-IE"/>
+        </w:rPr>
+        <w:t xml:space="preserve">reates a </w:t>
+      </w:r>
+      <w:r>
+        <w:rPr>
+          <w:rFonts w:ascii="Arial" w:hAnsi="Arial" w:cs="Arial"/>
+          <w:lang w:val="en-US" w:eastAsia="en-IE"/>
+        </w:rPr>
+        <w:t xml:space="preserve">recognition </w:t>
+      </w:r>
+      <w:r>
+        <w:rPr>
+          <w:rFonts w:ascii="Arial" w:hAnsi="Arial" w:cs="Arial"/>
+          <w:lang w:val="en-US" w:eastAsia="en-IE"/>
+        </w:rPr>
+        <w:t>model for use during attendance taking</w:t>
+      </w:r>
+      <w:r>
+        <w:rPr>
+          <w:rFonts w:ascii="Arial" w:hAnsi="Arial" w:cs="Arial"/>
+          <w:lang w:val="en-US" w:eastAsia="en-IE"/>
+        </w:rPr>
+        <w:t xml:space="preserve">. </w:t>
+      </w:r>
+      <w:r>
+        <w:rPr>
+          <w:rFonts w:ascii="Arial" w:hAnsi="Arial" w:cs="Arial"/>
+          <w:lang w:val="en-US" w:eastAsia="en-IE"/>
+        </w:rPr>
+        <w:t xml:space="preserve">It only needs to be run once after </w:t>
+      </w:r>
+      <w:r>
+        <w:rPr>
+          <w:rFonts w:ascii="Arial" w:hAnsi="Arial" w:cs="Arial"/>
+          <w:lang w:val="en-US" w:eastAsia="en-IE"/>
+        </w:rPr>
+        <w:t>all students have database entries</w:t>
+      </w:r>
+      <w:r>
+        <w:rPr>
+          <w:rFonts w:ascii="Arial" w:hAnsi="Arial" w:cs="Arial"/>
+          <w:lang w:val="en-US" w:eastAsia="en-IE"/>
+        </w:rPr>
+        <w:t xml:space="preserve"> and anytime a student has been added or removed from the database.</w:t>
+      </w:r>
+    </w:p>
+    <w:p>
+      <w:pPr>
+        <w:pStyle w:val="ListBullet"/>
+        <w:spacing w:line="276" w:lineRule="auto"/>
+        <w:rPr>
+          <w:rFonts w:ascii="Arial" w:hAnsi="Arial" w:cs="Arial"/>
+          <w:lang w:eastAsia="en-IE"/>
+        </w:rPr>
+      </w:pPr>
+      <w:r>
+        <w:rPr>
+          <w:rFonts w:ascii="Arial" w:hAnsi="Arial" w:cs="Arial"/>
+          <w:lang w:eastAsia="en-IE"/>
+        </w:rPr>
+        <w:t xml:space="preserve">Lecturer </w:t>
+      </w:r>
+      <w:r>
+        <w:rPr>
+          <w:rFonts w:ascii="Arial" w:hAnsi="Arial" w:cs="Arial"/>
+          <w:lang w:eastAsia="en-IE"/>
+        </w:rPr>
+        <w:t>runs attendance function to begin</w:t>
+      </w:r>
+      <w:r>
+        <w:rPr>
+          <w:rFonts w:ascii="Arial" w:hAnsi="Arial" w:cs="Arial"/>
+          <w:lang w:eastAsia="en-IE"/>
+        </w:rPr>
+        <w:t xml:space="preserve"> a live </w:t>
+      </w:r>
+      <w:r>
+        <w:rPr>
+          <w:rFonts w:ascii="Arial" w:hAnsi="Arial" w:cs="Arial"/>
+          <w:lang w:eastAsia="en-IE"/>
+        </w:rPr>
+        <w:t>webcam</w:t>
+      </w:r>
+      <w:r>
+        <w:rPr>
+          <w:rFonts w:ascii="Arial" w:hAnsi="Arial" w:cs="Arial"/>
+          <w:lang w:eastAsia="en-IE"/>
+        </w:rPr>
+        <w:t xml:space="preserve"> of the class that is sent to the facial recognition system</w:t>
+      </w:r>
+      <w:r>
+        <w:rPr>
+          <w:rFonts w:ascii="Arial" w:hAnsi="Arial" w:cs="Arial"/>
+          <w:lang w:eastAsia="en-IE"/>
+        </w:rPr>
+        <w:t>.</w:t>
+      </w:r>
+    </w:p>
+    <w:p>
+      <w:pPr>
+        <w:pStyle w:val="ListBullet"/>
+        <w:spacing w:line="276" w:lineRule="auto"/>
+        <w:rPr>
+          <w:lang w:eastAsia="en-IE"/>
+        </w:rPr>
+      </w:pPr>
+      <w:r>
+        <w:rPr>
+          <w:rFonts w:ascii="Arial" w:eastAsia="Calibri" w:hAnsi="Arial" w:cs="Arial"/>
+          <w:lang w:eastAsia="en-IE"/>
+        </w:rPr>
+        <w:t>The system takes the frames from the live webcam and using the faces from each frame matches the face to images from the student image database.</w:t>
+      </w:r>
+    </w:p>
+    <w:p>
+      <w:pPr>
+        <w:pStyle w:val="ListBullet"/>
+        <w:spacing w:line="276" w:lineRule="auto"/>
+        <w:rPr>
+          <w:lang w:eastAsia="en-IE"/>
+        </w:rPr>
+      </w:pPr>
+      <w:r>
+        <w:rPr>
+          <w:rFonts w:ascii="Arial" w:eastAsia="Calibri" w:hAnsi="Arial" w:cs="Arial"/>
+          <w:lang w:eastAsia="en-IE"/>
+        </w:rPr>
+        <w:t>The system updates the student’s attendance based on finding a match or not.</w:t>
+      </w:r>
+    </w:p>
+    <w:p>
+      <w:pPr>
+        <w:pStyle w:val="ListBullet"/>
+        <w:spacing w:line="276" w:lineRule="auto"/>
+        <w:rPr>
+          <w:lang w:eastAsia="en-IE"/>
+        </w:rPr>
+      </w:pPr>
+      <w:r>
+        <w:rPr>
+          <w:rFonts w:ascii="Arial" w:eastAsia="Calibri" w:hAnsi="Arial" w:cs="Arial"/>
+          <w:lang w:eastAsia="en-IE"/>
+        </w:rPr>
+        <w:t xml:space="preserve">The mask detection system then determines if the student is wearing a mask. </w:t>
+      </w:r>
+    </w:p>
+    <w:p>
+      <w:pPr>
+        <w:pStyle w:val="ListBullet"/>
+        <w:spacing w:line="276" w:lineRule="auto"/>
+        <w:rPr>
+          <w:lang w:eastAsia="en-IE"/>
+        </w:rPr>
+      </w:pPr>
+      <w:r>
+        <w:rPr>
+          <w:rFonts w:ascii="Arial" w:eastAsia="Calibri" w:hAnsi="Arial" w:cs="Arial"/>
+          <w:lang w:eastAsia="en-IE"/>
+        </w:rPr>
+        <w:t>The student’s mask compliance is updated on the class list database by the system.</w:t>
+      </w:r>
+    </w:p>
+    <w:p>
+      <w:pPr>
+        <w:pStyle w:val="ListBullet"/>
+        <w:numPr>
+          <w:ilvl w:val="0"/>
+          <w:numId w:val="0"/>
+        </w:numPr>
+        <w:spacing w:line="276" w:lineRule="auto"/>
+        <w:ind w:left="360" w:hanging="360"/>
+        <w:rPr>
+          <w:lang w:eastAsia="en-IE"/>
+        </w:rPr>
+      </w:pPr>
+    </w:p>
+    <w:p>
+      <w:pPr>
+        <w:pStyle w:val="ListParagraph"/>
+        <w:numPr>
+          <w:ilvl w:val="1"/>
+          <w:numId w:val="2"/>
+        </w:numPr>
+        <w:spacing w:after="0" w:line="240" w:lineRule="auto"/>
+        <w:rPr>
+          <w:rFonts w:ascii="Arial" w:eastAsia="Calibri" w:hAnsi="Arial" w:cs="Arial"/>
+          <w:b/>
+          <w:bCs/>
+          <w:sz w:val="32"/>
+          <w:szCs w:val="32"/>
+          <w:lang w:eastAsia="en-IE"/>
+        </w:rPr>
+      </w:pPr>
+      <w:r>
+        <w:rPr>
+          <w:rFonts w:ascii="Arial" w:eastAsia="Calibri" w:hAnsi="Arial" w:cs="Arial"/>
+          <w:b/>
+          <w:bCs/>
+          <w:sz w:val="32"/>
+          <w:szCs w:val="32"/>
+          <w:lang w:eastAsia="en-IE"/>
+        </w:rPr>
+        <w:t>High Level Design</w:t>
+      </w:r>
+      <w:r>
+        <w:rPr>
+          <w:rFonts w:ascii="Arial" w:eastAsia="Calibri" w:hAnsi="Arial" w:cs="Arial"/>
+          <w:b/>
+          <w:bCs/>
+          <w:sz w:val="32"/>
+          <w:szCs w:val="32"/>
+          <w:lang w:eastAsia="en-IE"/>
+        </w:rPr>
+        <w:t xml:space="preserve"> Context Diagram</w:t>
+      </w:r>
+    </w:p>
+    <w:p>
+      <w:pPr>
+        <w:spacing w:after="0" w:line="240" w:lineRule="auto"/>
+        <w:ind w:left="360"/>
+        <w:rPr>
+          <w:rFonts w:ascii="Arial" w:eastAsia="Calibri" w:hAnsi="Arial" w:cs="Arial"/>
+          <w:lang w:eastAsia="en-IE"/>
+        </w:rPr>
+      </w:pPr>
+      <w:r>
+        <w:rPr>
+          <w:rFonts w:ascii="Arial" w:eastAsia="Calibri" w:hAnsi="Arial" w:cs="Arial"/>
+          <w:noProof/>
+          <w:lang w:eastAsia="en-IE"/>
+        </w:rPr>
+        <w:drawing>
+          <wp:inline distT="0" distB="0" distL="0" distR="0" wp14:anchorId="710E45B2" wp14:editId="3619F577">
+            <wp:extent cx="5731510" cy="3136900"/>
+            <wp:effectExtent l="0" t="0" r="2540" b="6350"/>
+            <wp:docPr id="3" name="Picture 3" descr="Diagram&#10;&#10;Description automatically generated"/>
+            <wp:cNvGraphicFramePr>
+              <a:graphicFrameLocks xmlns:a="http://schemas.openxmlformats.org/drawingml/2006/main" noChangeAspect="1"/>
+            </wp:cNvGraphicFramePr>
+            <a:graphic xmlns:a="http://schemas.openxmlformats.org/drawingml/2006/main">
+              <a:graphicData uri="http://schemas.openxmlformats.org/drawingml/2006/picture">
+                <pic:pic xmlns:pic="http://schemas.openxmlformats.org/drawingml/2006/picture">
+                  <pic:nvPicPr>
+                    <pic:cNvPr id="3" name="Picture 3" descr="Diagram&#10;&#10;Description automatically generated"/>
+                    <pic:cNvPicPr/>
+                  </pic:nvPicPr>
+                  <pic:blipFill>
+                    <a:blip r:embed="rId5">
+                      <a:extLst>
+                        <a:ext uri="{28A0092B-C50C-407E-A947-70E740481C1C}">
+                          <a14:useLocalDpi xmlns:a14="http://schemas.microsoft.com/office/drawing/2010/main" val="0"/>
+                        </a:ext>
+                      </a:extLst>
+                    </a:blip>
+                    <a:stretch>
+                      <a:fillRect/>
+                    </a:stretch>
+                  </pic:blipFill>
+                  <pic:spPr>
+                    <a:xfrm>
+                      <a:off x="0" y="0"/>
+                      <a:ext cx="5731510" cy="3136900"/>
+                    </a:xfrm>
+                    <a:prstGeom prst="rect">
+                      <a:avLst/>
+                    </a:prstGeom>
+                  </pic:spPr>
+                </pic:pic>
+              </a:graphicData>
+            </a:graphic>
+          </wp:inline>
+        </w:drawing>
+      </w:r>
+    </w:p>
+    <w:p>
+      <w:pPr>
+        <w:pStyle w:val="ListBullet"/>
+        <w:numPr>
+          <w:ilvl w:val="0"/>
+          <w:numId w:val="0"/>
+        </w:numPr>
+        <w:spacing w:line="276" w:lineRule="auto"/>
+        <w:ind w:left="360" w:hanging="360"/>
+        <w:rPr>
           <w:lang w:eastAsia="en-IE"/>
         </w:rPr>
       </w:pPr>
@@ -1362,6 +2043,27 @@
 <file path=word/numbering.xml><?xml version="1.0" encoding="utf-8"?>
 <w:numbering xmlns:wpc="http://schemas.microsoft.com/office/word/2010/wordprocessingCanvas" xmlns:cx="http://schemas.microsoft.com/office/drawing/2014/chartex" xmlns:cx1="http://schemas.microsoft.com/office/drawing/2015/9/8/chartex" xmlns:cx2="http://schemas.microsoft.com/office/drawing/2015/10/21/chartex" xmlns:cx3="http://schemas.microsoft.com/office/drawing/2016/5/9/chartex" xmlns:cx4="http://schemas.microsoft.com/office/drawing/2016/5/10/chartex" xmlns:cx5="http://schemas.microsoft.com/office/drawing/2016/5/11/chartex" xmlns:cx6="http://schemas.microsoft.com/office/drawing/2016/5/12/chartex" xmlns:cx7="http://schemas.microsoft.com/office/drawing/2016/5/13/chartex" xmlns:cx8="http://schemas.microsoft.com/office/drawing/2016/5/14/chartex" xmlns:mc="http://schemas.openxmlformats.org/markup-compatibility/2006" xmlns:aink="http://schemas.microsoft.com/office/drawing/2016/ink" xmlns:am3d="http://schemas.microsoft.com/office/drawing/2017/model3d" xmlns:o="urn:schemas-microsoft-com:office:office" xmlns:r="http://schemas.openxmlformats.org/officeDocument/2006/relationships" xmlns:m="http://schemas.openxmlformats.org/officeDocument/2006/math" xmlns:v="urn:schemas-microsoft-com:vml" xmlns:wp14="http://schemas.microsoft.com/office/word/2010/wordprocessingDrawing" xmlns:wp="http://schemas.openxmlformats.org/drawingml/2006/wordprocessingDrawing" xmlns:w10="urn:schemas-microsoft-com:office:word" xmlns:w="http://schemas.openxmlformats.org/wordprocessingml/2006/main" xmlns:w14="http://schemas.microsoft.com/office/word/2010/wordml" xmlns:w15="http://schemas.microsoft.com/office/word/2012/wordml" xmlns:w16cex="http://schemas.microsoft.com/office/word/2018/wordml/cex" xmlns:w16cid="http://schemas.microsoft.com/office/word/2016/wordml/cid" xmlns:w16="http://schemas.microsoft.com/office/word/2018/wordml" xmlns:w16sdtdh="http://schemas.microsoft.com/office/word/2020/wordml/sdtdatahash" xmlns:w16se="http://schemas.microsoft.com/office/word/2015/wordml/symex" xmlns:wpg="http://schemas.microsoft.com/office/word/2010/wordprocessingGroup" xmlns:wpi="http://schemas.microsoft.com/office/word/2010/wordprocessingInk" xmlns:wne="http://schemas.microsoft.com/office/word/2006/wordml" xmlns:wps="http://schemas.microsoft.com/office/word/2010/wordprocessingShape" mc:Ignorable="w14 w15 w16se w16cid w16 w16cex w16sdtdh wp14">
   <w:abstractNum w:abstractNumId="0" w15:restartNumberingAfterBreak="0">
+    <w:nsid w:val="FFFFFF89"/>
+    <w:multiLevelType w:val="singleLevel"/>
+    <w:tmpl w:val="1890CDE8"/>
+    <w:lvl w:ilvl="0">
+      <w:start w:val="1"/>
+      <w:numFmt w:val="bullet"/>
+      <w:pStyle w:val="ListBullet"/>
+      <w:lvlText w:val=""/>
+      <w:lvlJc w:val="left"/>
+      <w:pPr>
+        <w:tabs>
+          <w:tab w:val="num" w:pos="360"/>
+        </w:tabs>
+        <w:ind w:left="360" w:hanging="360"/>
+      </w:pPr>
+      <w:rPr>
+        <w:rFonts w:ascii="Symbol" w:hAnsi="Symbol" w:hint="default"/>
+      </w:rPr>
+    </w:lvl>
+  </w:abstractNum>
+  <w:abstractNum w:abstractNumId="1" w15:restartNumberingAfterBreak="0">
     <w:nsid w:val="113C5139"/>
     <w:multiLevelType w:val="multilevel"/>
     <w:tmpl w:val="B5F61CD8"/>
@@ -1482,11 +2184,11 @@
       </w:rPr>
     </w:lvl>
   </w:abstractNum>
-  <w:abstractNum w:abstractNumId="1" w15:restartNumberingAfterBreak="0">
+  <w:abstractNum w:abstractNumId="2" w15:restartNumberingAfterBreak="0">
     <w:nsid w:val="258C229E"/>
-    <w:multiLevelType w:val="hybridMultilevel"/>
-    <w:tmpl w:val="38489C62"/>
-    <w:lvl w:ilvl="0" w:tplc="1809000F">
+    <w:multiLevelType w:val="multilevel"/>
+    <w:tmpl w:val="04A6CE28"/>
+    <w:lvl w:ilvl="0">
       <w:start w:val="1"/>
       <w:numFmt w:val="decimal"/>
       <w:lvlText w:val="%1."/>
@@ -1498,84 +2200,243 @@
         <w:rFonts w:hint="default"/>
       </w:rPr>
     </w:lvl>
-    <w:lvl w:ilvl="1" w:tplc="18090019" w:tentative="1">
-      <w:start w:val="1"/>
-      <w:numFmt w:val="lowerLetter"/>
-      <w:lvlText w:val="%2."/>
-      <w:lvlJc w:val="left"/>
-      <w:pPr>
-        <w:ind w:left="1440" w:hanging="360"/>
-      </w:pPr>
-    </w:lvl>
-    <w:lvl w:ilvl="2" w:tplc="1809001B" w:tentative="1">
-      <w:start w:val="1"/>
-      <w:numFmt w:val="lowerRoman"/>
-      <w:lvlText w:val="%3."/>
-      <w:lvlJc w:val="right"/>
-      <w:pPr>
-        <w:ind w:left="2160" w:hanging="180"/>
-      </w:pPr>
-    </w:lvl>
-    <w:lvl w:ilvl="3" w:tplc="1809000F" w:tentative="1">
+    <w:lvl w:ilvl="1">
       <w:start w:val="1"/>
       <w:numFmt w:val="decimal"/>
-      <w:lvlText w:val="%4."/>
+      <w:isLgl/>
+      <w:lvlText w:val="%1.%2"/>
       <w:lvlJc w:val="left"/>
       <w:pPr>
-        <w:ind w:left="2880" w:hanging="360"/>
-      </w:pPr>
+        <w:ind w:left="1080" w:hanging="720"/>
+      </w:pPr>
+      <w:rPr>
+        <w:rFonts w:hint="default"/>
+      </w:rPr>
     </w:lvl>
-    <w:lvl w:ilvl="4" w:tplc="18090019" w:tentative="1">
-      <w:start w:val="1"/>
-      <w:numFmt w:val="lowerLetter"/>
-      <w:lvlText w:val="%5."/>
-      <w:lvlJc w:val="left"/>
-      <w:pPr>
-        <w:ind w:left="3600" w:hanging="360"/>
-      </w:pPr>
-    </w:lvl>
-    <w:lvl w:ilvl="5" w:tplc="1809001B" w:tentative="1">
-      <w:start w:val="1"/>
-      <w:numFmt w:val="lowerRoman"/>
-      <w:lvlText w:val="%6."/>
-      <w:lvlJc w:val="right"/>
-      <w:pPr>
-        <w:ind w:left="4320" w:hanging="180"/>
-      </w:pPr>
-    </w:lvl>
-    <w:lvl w:ilvl="6" w:tplc="1809000F" w:tentative="1">
+    <w:lvl w:ilvl="2">
       <w:start w:val="1"/>
       <w:numFmt w:val="decimal"/>
-      <w:lvlText w:val="%7."/>
+      <w:isLgl/>
+      <w:lvlText w:val="%1.%2.%3"/>
       <w:lvlJc w:val="left"/>
       <w:pPr>
-        <w:ind w:left="5040" w:hanging="360"/>
-      </w:pPr>
+        <w:ind w:left="1080" w:hanging="720"/>
+      </w:pPr>
+      <w:rPr>
+        <w:rFonts w:hint="default"/>
+      </w:rPr>
     </w:lvl>
-    <w:lvl w:ilvl="7" w:tplc="18090019" w:tentative="1">
+    <w:lvl w:ilvl="3">
       <w:start w:val="1"/>
-      <w:numFmt w:val="lowerLetter"/>
-      <w:lvlText w:val="%8."/>
+      <w:numFmt w:val="decimal"/>
+      <w:isLgl/>
+      <w:lvlText w:val="%1.%2.%3.%4"/>
       <w:lvlJc w:val="left"/>
       <w:pPr>
-        <w:ind w:left="5760" w:hanging="360"/>
-      </w:pPr>
+        <w:ind w:left="1440" w:hanging="1080"/>
+      </w:pPr>
+      <w:rPr>
+        <w:rFonts w:hint="default"/>
+      </w:rPr>
     </w:lvl>
-    <w:lvl w:ilvl="8" w:tplc="1809001B" w:tentative="1">
+    <w:lvl w:ilvl="4">
       <w:start w:val="1"/>
-      <w:numFmt w:val="lowerRoman"/>
-      <w:lvlText w:val="%9."/>
-      <w:lvlJc w:val="right"/>
-      <w:pPr>
-        <w:ind w:left="6480" w:hanging="180"/>
-      </w:pPr>
+      <w:numFmt w:val="decimal"/>
+      <w:isLgl/>
+      <w:lvlText w:val="%1.%2.%3.%4.%5"/>
+      <w:lvlJc w:val="left"/>
+      <w:pPr>
+        <w:ind w:left="1800" w:hanging="1440"/>
+      </w:pPr>
+      <w:rPr>
+        <w:rFonts w:hint="default"/>
+      </w:rPr>
+    </w:lvl>
+    <w:lvl w:ilvl="5">
+      <w:start w:val="1"/>
+      <w:numFmt w:val="decimal"/>
+      <w:isLgl/>
+      <w:lvlText w:val="%1.%2.%3.%4.%5.%6"/>
+      <w:lvlJc w:val="left"/>
+      <w:pPr>
+        <w:ind w:left="2160" w:hanging="1800"/>
+      </w:pPr>
+      <w:rPr>
+        <w:rFonts w:hint="default"/>
+      </w:rPr>
+    </w:lvl>
+    <w:lvl w:ilvl="6">
+      <w:start w:val="1"/>
+      <w:numFmt w:val="decimal"/>
+      <w:isLgl/>
+      <w:lvlText w:val="%1.%2.%3.%4.%5.%6.%7"/>
+      <w:lvlJc w:val="left"/>
+      <w:pPr>
+        <w:ind w:left="2160" w:hanging="1800"/>
+      </w:pPr>
+      <w:rPr>
+        <w:rFonts w:hint="default"/>
+      </w:rPr>
+    </w:lvl>
+    <w:lvl w:ilvl="7">
+      <w:start w:val="1"/>
+      <w:numFmt w:val="decimal"/>
+      <w:isLgl/>
+      <w:lvlText w:val="%1.%2.%3.%4.%5.%6.%7.%8"/>
+      <w:lvlJc w:val="left"/>
+      <w:pPr>
+        <w:ind w:left="2520" w:hanging="2160"/>
+      </w:pPr>
+      <w:rPr>
+        <w:rFonts w:hint="default"/>
+      </w:rPr>
+    </w:lvl>
+    <w:lvl w:ilvl="8">
+      <w:start w:val="1"/>
+      <w:numFmt w:val="decimal"/>
+      <w:isLgl/>
+      <w:lvlText w:val="%1.%2.%3.%4.%5.%6.%7.%8.%9"/>
+      <w:lvlJc w:val="left"/>
+      <w:pPr>
+        <w:ind w:left="2880" w:hanging="2520"/>
+      </w:pPr>
+      <w:rPr>
+        <w:rFonts w:hint="default"/>
+      </w:rPr>
+    </w:lvl>
+  </w:abstractNum>
+  <w:abstractNum w:abstractNumId="3" w15:restartNumberingAfterBreak="0">
+    <w:nsid w:val="351104C4"/>
+    <w:multiLevelType w:val="multilevel"/>
+    <w:tmpl w:val="04A6CE28"/>
+    <w:lvl w:ilvl="0">
+      <w:start w:val="1"/>
+      <w:numFmt w:val="decimal"/>
+      <w:lvlText w:val="%1."/>
+      <w:lvlJc w:val="left"/>
+      <w:pPr>
+        <w:ind w:left="720" w:hanging="360"/>
+      </w:pPr>
+      <w:rPr>
+        <w:rFonts w:hint="default"/>
+      </w:rPr>
+    </w:lvl>
+    <w:lvl w:ilvl="1">
+      <w:start w:val="1"/>
+      <w:numFmt w:val="decimal"/>
+      <w:isLgl/>
+      <w:lvlText w:val="%1.%2"/>
+      <w:lvlJc w:val="left"/>
+      <w:pPr>
+        <w:ind w:left="1080" w:hanging="720"/>
+      </w:pPr>
+      <w:rPr>
+        <w:rFonts w:hint="default"/>
+      </w:rPr>
+    </w:lvl>
+    <w:lvl w:ilvl="2">
+      <w:start w:val="1"/>
+      <w:numFmt w:val="decimal"/>
+      <w:isLgl/>
+      <w:lvlText w:val="%1.%2.%3"/>
+      <w:lvlJc w:val="left"/>
+      <w:pPr>
+        <w:ind w:left="1080" w:hanging="720"/>
+      </w:pPr>
+      <w:rPr>
+        <w:rFonts w:hint="default"/>
+      </w:rPr>
+    </w:lvl>
+    <w:lvl w:ilvl="3">
+      <w:start w:val="1"/>
+      <w:numFmt w:val="decimal"/>
+      <w:isLgl/>
+      <w:lvlText w:val="%1.%2.%3.%4"/>
+      <w:lvlJc w:val="left"/>
+      <w:pPr>
+        <w:ind w:left="1440" w:hanging="1080"/>
+      </w:pPr>
+      <w:rPr>
+        <w:rFonts w:hint="default"/>
+      </w:rPr>
+    </w:lvl>
+    <w:lvl w:ilvl="4">
+      <w:start w:val="1"/>
+      <w:numFmt w:val="decimal"/>
+      <w:isLgl/>
+      <w:lvlText w:val="%1.%2.%3.%4.%5"/>
+      <w:lvlJc w:val="left"/>
+      <w:pPr>
+        <w:ind w:left="1800" w:hanging="1440"/>
+      </w:pPr>
+      <w:rPr>
+        <w:rFonts w:hint="default"/>
+      </w:rPr>
+    </w:lvl>
+    <w:lvl w:ilvl="5">
+      <w:start w:val="1"/>
+      <w:numFmt w:val="decimal"/>
+      <w:isLgl/>
+      <w:lvlText w:val="%1.%2.%3.%4.%5.%6"/>
+      <w:lvlJc w:val="left"/>
+      <w:pPr>
+        <w:ind w:left="2160" w:hanging="1800"/>
+      </w:pPr>
+      <w:rPr>
+        <w:rFonts w:hint="default"/>
+      </w:rPr>
+    </w:lvl>
+    <w:lvl w:ilvl="6">
+      <w:start w:val="1"/>
+      <w:numFmt w:val="decimal"/>
+      <w:isLgl/>
+      <w:lvlText w:val="%1.%2.%3.%4.%5.%6.%7"/>
+      <w:lvlJc w:val="left"/>
+      <w:pPr>
+        <w:ind w:left="2160" w:hanging="1800"/>
+      </w:pPr>
+      <w:rPr>
+        <w:rFonts w:hint="default"/>
+      </w:rPr>
+    </w:lvl>
+    <w:lvl w:ilvl="7">
+      <w:start w:val="1"/>
+      <w:numFmt w:val="decimal"/>
+      <w:isLgl/>
+      <w:lvlText w:val="%1.%2.%3.%4.%5.%6.%7.%8"/>
+      <w:lvlJc w:val="left"/>
+      <w:pPr>
+        <w:ind w:left="2520" w:hanging="2160"/>
+      </w:pPr>
+      <w:rPr>
+        <w:rFonts w:hint="default"/>
+      </w:rPr>
+    </w:lvl>
+    <w:lvl w:ilvl="8">
+      <w:start w:val="1"/>
+      <w:numFmt w:val="decimal"/>
+      <w:isLgl/>
+      <w:lvlText w:val="%1.%2.%3.%4.%5.%6.%7.%8.%9"/>
+      <w:lvlJc w:val="left"/>
+      <w:pPr>
+        <w:ind w:left="2880" w:hanging="2520"/>
+      </w:pPr>
+      <w:rPr>
+        <w:rFonts w:hint="default"/>
+      </w:rPr>
     </w:lvl>
   </w:abstractNum>
   <w:num w:numId="1">
+    <w:abstractNumId w:val="1"/>
+  </w:num>
+  <w:num w:numId="2">
+    <w:abstractNumId w:val="2"/>
+  </w:num>
+  <w:num w:numId="3">
     <w:abstractNumId w:val="0"/>
   </w:num>
-  <w:num w:numId="2">
-    <w:abstractNumId w:val="1"/>
+  <w:num w:numId="4">
+    <w:abstractNumId w:val="3"/>
   </w:num>
 </w:numbering>
 </file>
@@ -2085,6 +2946,19 @@
       <w:contextualSpacing/>
     </w:pPr>
   </w:style>
+  <w:style w:type="paragraph" w:styleId="ListBullet">
+    <w:name w:val="List Bullet"/>
+    <w:basedOn w:val="Normal"/>
+    <w:uiPriority w:val="99"/>
+    <w:unhideWhenUsed/>
+    <w:rsid w:val="00347FD4"/>
+    <w:pPr>
+      <w:numPr>
+        <w:numId w:val="3"/>
+      </w:numPr>
+      <w:contextualSpacing/>
+    </w:pPr>
+  </w:style>
 </w:styles>
 </file>
 

</xml_diff>